<commit_message>
updates after SC comments
</commit_message>
<xml_diff>
--- a/Updated/TDF_AdaM/TDF_ADaM_ReadMe.docx
+++ b/Updated/TDF_AdaM/TDF_ADaM_ReadMe.docx
@@ -12,7 +12,7 @@
       <w:bookmarkStart w:id="3" w:name="_Toc395091489"/>
       <w:bookmarkStart w:id="4" w:name="_Toc409998099"/>
       <w:r>
-        <w:t xml:space="preserve">CDISCPILOT02 – Updated for </w:t>
+        <w:t xml:space="preserve">TDF_ADaM: </w:t>
       </w:r>
       <w:proofErr w:type="spellStart"/>
       <w:r>
@@ -26,7 +26,7 @@
         <w:t xml:space="preserve"> v</w:t>
       </w:r>
       <w:r>
-        <w:t>1.1</w:t>
+        <w:t>1.1 Test Datasets</w:t>
       </w:r>
     </w:p>
     <w:p>
@@ -42,7 +42,7 @@
         <w:pStyle w:val="SubTitle0"/>
       </w:pPr>
       <w:r>
-        <w:t>September</w:t>
+        <w:t>November</w:t>
       </w:r>
       <w:r>
         <w:t xml:space="preserve"> 201</w:t>
@@ -574,62 +574,67 @@
         <w:pStyle w:val="Heading1"/>
         <w:pageBreakBefore/>
       </w:pPr>
-      <w:bookmarkStart w:id="5" w:name="_Toc525821947"/>
-      <w:r>
-        <w:lastRenderedPageBreak/>
-        <w:t>Introduction</w:t>
-      </w:r>
+      <w:bookmarkStart w:id="5" w:name="_Toc530396399"/>
       <w:bookmarkEnd w:id="0"/>
       <w:bookmarkEnd w:id="1"/>
       <w:bookmarkEnd w:id="2"/>
       <w:bookmarkEnd w:id="3"/>
       <w:bookmarkEnd w:id="4"/>
+      <w:r>
+        <w:lastRenderedPageBreak/>
+        <w:t>Introduction</w:t>
+      </w:r>
+      <w:r>
+        <w:rPr>
+          <w:lang w:val="en-US"/>
+        </w:rPr>
+        <w:t xml:space="preserve"> and Background</w:t>
+      </w:r>
       <w:bookmarkEnd w:id="5"/>
     </w:p>
     <w:p>
-      <w:r>
-        <w:t xml:space="preserve">The PhUSE organization initiated the Test Data Factory (TDF) project to </w:t>
-      </w:r>
-      <w:r>
-        <w:t>provide</w:t>
-      </w:r>
-      <w:r>
-        <w:t xml:space="preserve"> test data for CDISC-based </w:t>
-      </w:r>
-      <w:r>
-        <w:t xml:space="preserve">processes and programs publicly available. The CDISCPILOT02 datasets from </w:t>
-      </w:r>
-      <w:r>
-        <w:t>2013</w:t>
-      </w:r>
-      <w:r>
-        <w:t xml:space="preserve"> were updated to conform to newer standards. The TDF project team used the following approach:</w:t>
-      </w:r>
+      <w:pPr>
+        <w:pStyle w:val="Heading2"/>
+      </w:pPr>
+      <w:bookmarkStart w:id="6" w:name="_Toc530396400"/>
+      <w:r>
+        <w:rPr>
+          <w:lang w:val="en-US"/>
+        </w:rPr>
+        <w:t>General Approach</w:t>
+      </w:r>
+      <w:bookmarkEnd w:id="6"/>
     </w:p>
     <w:p>
-      <w:pPr>
-        <w:pStyle w:val="ListBullet"/>
-      </w:pPr>
-      <w:r>
-        <w:t xml:space="preserve">The team ran the datasets through Pinnacle 21 Community v2.2 using </w:t>
-      </w:r>
-      <w:r>
-        <w:t>ADaM</w:t>
-      </w:r>
-      <w:r>
-        <w:t xml:space="preserve"> </w:t>
-      </w:r>
-      <w:r>
-        <w:t>1.0</w:t>
-      </w:r>
-      <w:r>
-        <w:t xml:space="preserve"> as the Configuration and 2016-06-24 as the CDISC CT. </w:t>
-      </w:r>
-      <w:r>
-        <w:t xml:space="preserve">Note </w:t>
-      </w:r>
-      <w:r>
-        <w:t xml:space="preserve">that the team decided to follow the ADaM 1.1 IG though it is not yet supported by a corresponding Pinnacle 21 version. </w:t>
+      <w:r>
+        <w:t xml:space="preserve">The PhUSE organization initiated the Test Data Factory (TDF) project to create CDISC-compliant test datasets and make these test datasets </w:t>
+      </w:r>
+      <w:r>
+        <w:t xml:space="preserve">publicly available. </w:t>
+      </w:r>
+      <w:r>
+        <w:t xml:space="preserve">The goal of the project is not to create complete submission packages, but it will focus on datasets that comply with CDISC standards (focusing on SDTM, ADaM, and SEND) and that can be used to support testing of CDISC-based </w:t>
+      </w:r>
+      <w:r>
+        <w:t>processes and programs</w:t>
+      </w:r>
+      <w:r>
+        <w:t>. In general, t</w:t>
+      </w:r>
+      <w:r>
+        <w:t xml:space="preserve">he TDF project team </w:t>
+      </w:r>
+      <w:r>
+        <w:t>will use</w:t>
+      </w:r>
+      <w:r>
+        <w:t xml:space="preserve"> the following</w:t>
+      </w:r>
+      <w:r>
+        <w:t xml:space="preserve"> iterative</w:t>
+      </w:r>
+      <w:r>
+        <w:t xml:space="preserve"> approach:</w:t>
       </w:r>
     </w:p>
     <w:p>
@@ -637,28 +642,31 @@
         <w:pStyle w:val="ListBullet"/>
       </w:pPr>
       <w:r>
-        <w:t>Based on the reported findings each dataset was updated so that no more unexplained findings (see</w:t>
-      </w:r>
-      <w:r>
-        <w:t xml:space="preserve"> section </w:t>
-      </w:r>
-      <w:r>
-        <w:fldChar w:fldCharType="begin"/>
-      </w:r>
-      <w:r>
-        <w:instrText xml:space="preserve"> REF _Ref486605512 \r \h </w:instrText>
-      </w:r>
-      <w:r>
-        <w:fldChar w:fldCharType="separate"/>
-      </w:r>
-      <w:r>
-        <w:t>3</w:t>
-      </w:r>
-      <w:r>
-        <w:fldChar w:fldCharType="end"/>
-      </w:r>
-      <w:r>
-        <w:t>) are reported.</w:t>
+        <w:t>For the datasets under development</w:t>
+      </w:r>
+      <w:r>
+        <w:t xml:space="preserve"> </w:t>
+      </w:r>
+      <w:r>
+        <w:t>t</w:t>
+      </w:r>
+      <w:r>
+        <w:t xml:space="preserve">he team </w:t>
+      </w:r>
+      <w:r>
+        <w:t xml:space="preserve">will run the validation tool of </w:t>
+      </w:r>
+      <w:r>
+        <w:t>Pinnacle 21 Community v2.2</w:t>
+      </w:r>
+      <w:r>
+        <w:t xml:space="preserve"> </w:t>
+      </w:r>
+      <w:r>
+        <w:t xml:space="preserve">using </w:t>
+      </w:r>
+      <w:r>
+        <w:t xml:space="preserve">the appropriate settings for the standard version. </w:t>
       </w:r>
     </w:p>
     <w:p>
@@ -666,7 +674,13 @@
         <w:pStyle w:val="ListBullet"/>
       </w:pPr>
       <w:r>
-        <w:t>Pinnacle 21 Community v2.2 was again used on all updated datasets to find additional issues resulting from inconsistencies between the datasets. The datasets were updated again.</w:t>
+        <w:t>Each individual dataset is then updated b</w:t>
+      </w:r>
+      <w:r>
+        <w:t xml:space="preserve">ased on the reported findings so that no more unexplained findings </w:t>
+      </w:r>
+      <w:r>
+        <w:t xml:space="preserve">are reported by the validation tool. </w:t>
       </w:r>
     </w:p>
     <w:p>
@@ -674,262 +688,503 @@
         <w:pStyle w:val="ListBullet"/>
       </w:pPr>
       <w:r>
-        <w:t xml:space="preserve">For updating the datasets, the team used SAS and R programs. </w:t>
+        <w:t xml:space="preserve">The team will then decide which errors and warning should be addressed and which should be left untouched and should be explained in the documentation for the dataset package. </w:t>
       </w:r>
     </w:p>
     <w:p>
-      <w:r>
-        <w:t>The team used Pinnacle 21 as a conformance checking tool because it is a commonly used tool to evaluate conformance and is openly available to everyone</w:t>
-      </w:r>
-      <w:r>
-        <w:t xml:space="preserve">. The team is very </w:t>
-      </w:r>
-      <w:proofErr w:type="gramStart"/>
-      <w:r>
-        <w:t>well aware</w:t>
-      </w:r>
-      <w:proofErr w:type="gramEnd"/>
-      <w:r>
-        <w:t xml:space="preserve"> of shortcomings and knows that i</w:t>
-      </w:r>
-      <w:bookmarkStart w:id="6" w:name="_GoBack"/>
-      <w:r>
-        <w:t>t i</w:t>
-      </w:r>
-      <w:bookmarkEnd w:id="6"/>
-      <w:r>
-        <w:t>s not perfect and</w:t>
-      </w:r>
-      <w:r>
-        <w:t xml:space="preserve"> </w:t>
-      </w:r>
-      <w:r>
-        <w:t>comprehensive but decided that for lack of better alternatives, this would be the right choice.</w:t>
-      </w:r>
-      <w:r>
-        <w:t xml:space="preserve"> </w:t>
-      </w:r>
-      <w:r>
-        <w:t>To</w:t>
-      </w:r>
-      <w:r>
-        <w:t xml:space="preserve"> resolve some of the findings, the team needed to make some decisions on how the datasets should be updated. These changes should not be construed as definitive approaches for resolving conformance issues</w:t>
-      </w:r>
-      <w:r>
-        <w:t xml:space="preserve"> in general. Users of the updated CDISCPILOT datasets should be aware that depending on the situation, several options can and need to be considered</w:t>
-      </w:r>
-      <w:r>
-        <w:t xml:space="preserve">. </w:t>
+      <w:pPr>
+        <w:pStyle w:val="ListBullet2"/>
+        <w:numPr>
+          <w:ilvl w:val="0"/>
+          <w:numId w:val="3"/>
+        </w:numPr>
+      </w:pPr>
+      <w:r>
+        <w:t xml:space="preserve">Note that there could be different possible reasons for leaving errors and warning in the dataset: For example, a certain type of issue could be </w:t>
+      </w:r>
+      <w:proofErr w:type="spellStart"/>
+      <w:r>
+        <w:t>be</w:t>
+      </w:r>
+      <w:proofErr w:type="spellEnd"/>
+      <w:r>
+        <w:t xml:space="preserve"> seen in real world datasets as well or the issue is caused by some inefficiency of the validation tool. </w:t>
       </w:r>
     </w:p>
     <w:p>
-      <w:r>
-        <w:t>Note that</w:t>
-      </w:r>
-      <w:r>
-        <w:t xml:space="preserve"> the </w:t>
-      </w:r>
-      <w:r>
-        <w:t xml:space="preserve">rather large </w:t>
-      </w:r>
-      <w:r>
-        <w:t>ADLBC</w:t>
-      </w:r>
-      <w:r>
-        <w:t xml:space="preserve"> </w:t>
-      </w:r>
-      <w:r>
-        <w:t>dataset</w:t>
-      </w:r>
-      <w:r>
-        <w:t xml:space="preserve"> w</w:t>
-      </w:r>
-      <w:r>
-        <w:t>as</w:t>
-      </w:r>
-      <w:r>
-        <w:t xml:space="preserve"> </w:t>
-      </w:r>
-      <w:r>
-        <w:t>split (se</w:t>
-      </w:r>
-      <w:r>
-        <w:t>e</w:t>
-      </w:r>
-      <w:r>
-        <w:t xml:space="preserve"> section </w:t>
-      </w:r>
-      <w:r>
-        <w:fldChar w:fldCharType="begin"/>
-      </w:r>
-      <w:r>
-        <w:instrText xml:space="preserve"> REF _Ref486606022 \r \h </w:instrText>
-      </w:r>
-      <w:r>
-        <w:fldChar w:fldCharType="separate"/>
-      </w:r>
-      <w:r>
-        <w:t>2.1</w:t>
-      </w:r>
-      <w:r>
-        <w:fldChar w:fldCharType="end"/>
-      </w:r>
-      <w:r>
-        <w:t>) to accommodate limitations of the repository that was used during the work.</w:t>
-      </w:r>
-      <w:r>
-        <w:t xml:space="preserve"> For consistency, the team decided to split the ADLBH</w:t>
-      </w:r>
-      <w:r>
-        <w:t xml:space="preserve"> </w:t>
-      </w:r>
-      <w:r>
-        <w:t xml:space="preserve">as well using the same rules. </w:t>
-      </w:r>
-      <w:r>
-        <w:t xml:space="preserve">This was not done </w:t>
-      </w:r>
-      <w:r>
-        <w:t xml:space="preserve">because of any guidance or </w:t>
-      </w:r>
-      <w:r>
-        <w:t xml:space="preserve">other </w:t>
-      </w:r>
-      <w:r>
-        <w:t xml:space="preserve">requirement </w:t>
-      </w:r>
-      <w:r>
-        <w:t>to split these domains</w:t>
-      </w:r>
-      <w:r>
-        <w:t>.</w:t>
-      </w:r>
-      <w:r>
-        <w:t xml:space="preserve"> Three datasets were renamed to follow CDISC guidance (see section </w:t>
-      </w:r>
-      <w:r>
-        <w:fldChar w:fldCharType="begin"/>
-      </w:r>
-      <w:r>
-        <w:instrText xml:space="preserve"> REF _Ref511892255 \r \h </w:instrText>
-      </w:r>
-      <w:r>
-        <w:fldChar w:fldCharType="separate"/>
-      </w:r>
-      <w:r>
-        <w:t>2.2</w:t>
-      </w:r>
-      <w:r>
-        <w:fldChar w:fldCharType="end"/>
-      </w:r>
-      <w:r>
-        <w:t>).</w:t>
+      <w:pPr>
+        <w:pStyle w:val="ListBullet"/>
+      </w:pPr>
+      <w:r>
+        <w:t>As a regression test, Pinnacle 21 Community v2.2 is used on updated datasets at the same time to find additional issues resulting from inconsistencies between individual datasets. The datasets are then updated as needed.</w:t>
       </w:r>
     </w:p>
     <w:p>
-      <w:r>
-        <w:t>S</w:t>
-      </w:r>
-      <w:r>
-        <w:t xml:space="preserve">ection </w:t>
-      </w:r>
-      <w:r>
-        <w:fldChar w:fldCharType="begin"/>
-      </w:r>
-      <w:r>
-        <w:instrText xml:space="preserve"> REF _Ref486604906 \r \h </w:instrText>
-      </w:r>
-      <w:r>
-        <w:instrText xml:space="preserve"> \* MERGEFORMAT </w:instrText>
-      </w:r>
-      <w:r>
-        <w:fldChar w:fldCharType="separate"/>
-      </w:r>
-      <w:r>
-        <w:t>3</w:t>
-      </w:r>
-      <w:r>
-        <w:fldChar w:fldCharType="end"/>
-      </w:r>
-      <w:r>
-        <w:t xml:space="preserve"> </w:t>
-      </w:r>
-      <w:r>
-        <w:t xml:space="preserve">of </w:t>
-      </w:r>
-      <w:r>
-        <w:t xml:space="preserve">this document </w:t>
-      </w:r>
-      <w:r>
-        <w:t>provides explanations for</w:t>
-      </w:r>
-      <w:r>
-        <w:t xml:space="preserve"> the Pinnacle 21 findings that are still seen in the </w:t>
-      </w:r>
-      <w:r>
-        <w:t>report.</w:t>
+      <w:pPr>
+        <w:pStyle w:val="ListBullet"/>
+      </w:pPr>
+      <w:r>
+        <w:t xml:space="preserve">For updating the datasets, the team will use SAS and R programs as appropriate. </w:t>
       </w:r>
     </w:p>
     <w:p>
-      <w:r>
-        <w:t xml:space="preserve">Note that this document is not intended to represent a full-fledged </w:t>
-      </w:r>
-      <w:r>
-        <w:t>Analysis</w:t>
-      </w:r>
-      <w:r>
-        <w:t xml:space="preserve"> Data Reviewer’s Guide (</w:t>
-      </w:r>
-      <w:r>
-        <w:t>A</w:t>
-      </w:r>
-      <w:r>
-        <w:t>DRG).</w:t>
-      </w:r>
-      <w:r>
-        <w:t xml:space="preserve"> </w:t>
-      </w:r>
-      <w:r>
-        <w:t xml:space="preserve">Instead, its purpose is to serve as documentation for the updated test data, and to explain some of the decisions that were made during the update process. In turn, the test data is intended to be used for the development and testing of standard reporting and analysis scripts and is not meant to </w:t>
-      </w:r>
-      <w:r>
-        <w:t xml:space="preserve">represent a complete regulatory submission package. The original CDISCPILOT02 data may be downloaded from </w:t>
-      </w:r>
-      <w:hyperlink r:id="rId8" w:history="1">
-        <w:r>
-          <w:rPr>
-            <w:rStyle w:val="Hyperlink"/>
-          </w:rPr>
-          <w:t>https://www.cdisc.org/sdtmadam-pilot-project</w:t>
-        </w:r>
-      </w:hyperlink>
-      <w:r>
-        <w:t>, if desired.</w:t>
+      <w:pPr>
+        <w:pStyle w:val="ListBullet"/>
+      </w:pPr>
+      <w:r>
+        <w:t xml:space="preserve">Finally, the test datasets will be published as a package. The objective is not to create a complete submission package but rather a set of files that can be used for testing and that includes </w:t>
+      </w:r>
+      <w:proofErr w:type="gramStart"/>
+      <w:r>
+        <w:t>sufficient</w:t>
+      </w:r>
+      <w:proofErr w:type="gramEnd"/>
+      <w:r>
+        <w:t xml:space="preserve"> information for the user to decide how to use the datasets. Typically, a package will include the following files: </w:t>
       </w:r>
     </w:p>
     <w:p>
       <w:pPr>
+        <w:pStyle w:val="ListBullet2"/>
+        <w:numPr>
+          <w:ilvl w:val="0"/>
+          <w:numId w:val="3"/>
+        </w:numPr>
+      </w:pPr>
+      <w:r>
+        <w:t>The datasets as .</w:t>
+      </w:r>
+      <w:proofErr w:type="spellStart"/>
+      <w:r>
+        <w:t>xpt</w:t>
+      </w:r>
+      <w:proofErr w:type="spellEnd"/>
+      <w:r>
+        <w:t xml:space="preserve"> files</w:t>
+      </w:r>
+    </w:p>
+    <w:p>
+      <w:pPr>
+        <w:pStyle w:val="ListBullet2"/>
+        <w:numPr>
+          <w:ilvl w:val="0"/>
+          <w:numId w:val="3"/>
+        </w:numPr>
+      </w:pPr>
+      <w:r>
+        <w:t>A define.xml and corresponding .</w:t>
+      </w:r>
+      <w:proofErr w:type="spellStart"/>
+      <w:r>
+        <w:t>xsl</w:t>
+      </w:r>
+      <w:proofErr w:type="spellEnd"/>
+      <w:r>
+        <w:t xml:space="preserve"> stylesheet that transforms the define.xml file into an html page for easy reading and navigating. </w:t>
+      </w:r>
+    </w:p>
+    <w:p>
+      <w:pPr>
+        <w:pStyle w:val="ListBullet2"/>
+        <w:numPr>
+          <w:ilvl w:val="0"/>
+          <w:numId w:val="3"/>
+        </w:numPr>
+      </w:pPr>
+      <w:r>
+        <w:t xml:space="preserve">If applicable supporting documents as required and deemed necessary by the TDF team. </w:t>
+      </w:r>
+    </w:p>
+    <w:p>
+      <w:pPr>
+        <w:pStyle w:val="ListBullet2"/>
+        <w:numPr>
+          <w:ilvl w:val="0"/>
+          <w:numId w:val="3"/>
+        </w:numPr>
+      </w:pPr>
+      <w:r>
+        <w:t xml:space="preserve">A Word document (like this file) that describes the datasets, the process, and explains remaining issues reported by the validation tool. </w:t>
+      </w:r>
+    </w:p>
+    <w:p>
+      <w:pPr>
+        <w:pStyle w:val="ListBullet2"/>
+        <w:numPr>
+          <w:ilvl w:val="0"/>
+          <w:numId w:val="3"/>
+        </w:numPr>
+      </w:pPr>
+      <w:r>
+        <w:t xml:space="preserve">A final report from the validation tool </w:t>
+      </w:r>
+    </w:p>
+    <w:p>
+      <w:r>
+        <w:t xml:space="preserve">The team used Pinnacle 21 as a conformance checking tool because it is a commonly used tool to evaluate conformance and is openly available to everyone. The team is very </w:t>
+      </w:r>
+      <w:proofErr w:type="gramStart"/>
+      <w:r>
+        <w:t>well aware</w:t>
+      </w:r>
+      <w:proofErr w:type="gramEnd"/>
+      <w:r>
+        <w:t xml:space="preserve"> of shortcomings and knows that this tool is not perfect and</w:t>
+      </w:r>
+      <w:r>
+        <w:t xml:space="preserve"> </w:t>
+      </w:r>
+      <w:r>
+        <w:t xml:space="preserve">comprehensive but decided that for lack of better alternatives, this would be the right choice. </w:t>
+      </w:r>
+    </w:p>
+    <w:p>
+      <w:pPr>
+        <w:pStyle w:val="Heading2"/>
+      </w:pPr>
+      <w:bookmarkStart w:id="7" w:name="_Toc530396401"/>
+      <w:r>
+        <w:t xml:space="preserve">CDISCPILOT02 </w:t>
+      </w:r>
+      <w:r>
+        <w:rPr>
+          <w:lang w:val="en-US"/>
+        </w:rPr>
+        <w:t xml:space="preserve">Study and </w:t>
+      </w:r>
+      <w:r>
+        <w:rPr>
+          <w:lang w:val="en-US"/>
+        </w:rPr>
+        <w:t>ADaM</w:t>
+      </w:r>
+      <w:r>
+        <w:rPr>
+          <w:lang w:val="en-US"/>
+        </w:rPr>
+        <w:t xml:space="preserve"> Datasets</w:t>
+      </w:r>
+      <w:bookmarkEnd w:id="7"/>
+      <w:r>
+        <w:rPr>
+          <w:lang w:val="en-US"/>
+        </w:rPr>
+        <w:t xml:space="preserve"> </w:t>
+      </w:r>
+    </w:p>
+    <w:p>
+      <w:r>
+        <w:t xml:space="preserve">The CDISC organization published the </w:t>
+      </w:r>
+      <w:r>
+        <w:t>CDISCPILOT02</w:t>
+      </w:r>
+      <w:r>
+        <w:t xml:space="preserve"> study as an example and test case in earlier development phases of the CDISC standards. </w:t>
+      </w:r>
+      <w:r>
+        <w:t xml:space="preserve">The original CDISCPILOT02 data may be downloaded from </w:t>
+      </w:r>
+      <w:hyperlink r:id="rId8" w:history="1">
+        <w:r>
+          <w:rPr>
+            <w:rStyle w:val="Hyperlink"/>
+          </w:rPr>
+          <w:t>https://www.cdisc.org/sdtmadam-pilot-project</w:t>
+        </w:r>
+      </w:hyperlink>
+      <w:r>
+        <w:t>, if desired</w:t>
+      </w:r>
+      <w:r>
+        <w:t xml:space="preserve">. For the initial phase of the TDF project, </w:t>
+      </w:r>
+      <w:r>
+        <w:lastRenderedPageBreak/>
+        <w:t xml:space="preserve">the team decided to use the existing SDTM and ADaM datasets of the </w:t>
+      </w:r>
+      <w:r>
+        <w:t xml:space="preserve">CDISCPILOT02 </w:t>
+      </w:r>
+      <w:r>
+        <w:t xml:space="preserve">study </w:t>
+      </w:r>
+      <w:r>
+        <w:t xml:space="preserve">from 2013 </w:t>
+      </w:r>
+      <w:r>
+        <w:t xml:space="preserve">as a starting point for its work to gain experience with the process and to be able to deliver some results more quickly. This document describes the SDTM datasets from the CDISCPILOT02 that </w:t>
+      </w:r>
+      <w:r>
+        <w:t xml:space="preserve">were updated to conform to </w:t>
+      </w:r>
+      <w:r>
+        <w:t>ADaM</w:t>
+      </w:r>
+      <w:r>
+        <w:t xml:space="preserve"> </w:t>
+      </w:r>
+      <w:r>
+        <w:t>1.0</w:t>
+      </w:r>
+      <w:r>
+        <w:t xml:space="preserve"> </w:t>
+      </w:r>
+      <w:r>
+        <w:t>as</w:t>
+      </w:r>
+      <w:r>
+        <w:t xml:space="preserve"> the Configuration and 2016-06-24 as the CDISC </w:t>
+      </w:r>
+      <w:r>
+        <w:t>Controlled Terminology.</w:t>
+      </w:r>
+      <w:r>
+        <w:t xml:space="preserve"> </w:t>
+      </w:r>
+      <w:r>
+        <w:t xml:space="preserve">Note the remarks in section </w:t>
+      </w:r>
+      <w:r>
+        <w:fldChar w:fldCharType="begin"/>
+      </w:r>
+      <w:r>
+        <w:instrText xml:space="preserve"> REF _Ref486605512 \r \h </w:instrText>
+      </w:r>
+      <w:r>
+        <w:fldChar w:fldCharType="separate"/>
+      </w:r>
+      <w:r>
+        <w:t>3</w:t>
+      </w:r>
+      <w:r>
+        <w:fldChar w:fldCharType="end"/>
+      </w:r>
+      <w:r>
+        <w:t xml:space="preserve"> about conformance issues between </w:t>
+      </w:r>
+      <w:proofErr w:type="spellStart"/>
+      <w:r>
+        <w:t>ADaMIG</w:t>
+      </w:r>
+      <w:proofErr w:type="spellEnd"/>
+      <w:r>
+        <w:t xml:space="preserve"> 1.0 and </w:t>
+      </w:r>
+      <w:proofErr w:type="spellStart"/>
+      <w:r>
+        <w:t>ADaMIG</w:t>
+      </w:r>
+      <w:proofErr w:type="spellEnd"/>
+      <w:r>
+        <w:t xml:space="preserve"> 1.1. </w:t>
+      </w:r>
+    </w:p>
+    <w:p>
+      <w:r>
+        <w:t xml:space="preserve">In order to resolve some of the issues found in the original datasets, the team needed to make some decisions on how the datasets should be updated. These changes should not be construed as definitive approaches for resolving conformance issues in general. Users of the </w:t>
+      </w:r>
+      <w:proofErr w:type="spellStart"/>
+      <w:r>
+        <w:t>TDF_</w:t>
+      </w:r>
+      <w:r>
+        <w:t>ADaM</w:t>
+      </w:r>
+      <w:proofErr w:type="spellEnd"/>
+      <w:r>
+        <w:t xml:space="preserve"> datasets should be aware that depending on the situation, several options can and need to be considered. </w:t>
+      </w:r>
+    </w:p>
+    <w:p>
+      <w:r>
+        <w:t xml:space="preserve">Note that the rather large ADLBC dataset was split (see section </w:t>
+      </w:r>
+      <w:r>
+        <w:fldChar w:fldCharType="begin"/>
+      </w:r>
+      <w:r>
+        <w:instrText xml:space="preserve"> REF _Ref486606022 \r \h </w:instrText>
+      </w:r>
+      <w:r>
+        <w:fldChar w:fldCharType="separate"/>
+      </w:r>
+      <w:r>
+        <w:t>2.</w:t>
+      </w:r>
+      <w:r>
+        <w:t>1</w:t>
+      </w:r>
+      <w:r>
+        <w:fldChar w:fldCharType="end"/>
+      </w:r>
+      <w:r>
+        <w:t xml:space="preserve">) to accommodate limitations of the repository that was used during the work. For consistency, the team decided to split the ADLBH as well using the same rules. This was not done because of any guidance or other requirement to split these domains. Three datasets were renamed to follow CDISC guidance (see section </w:t>
+      </w:r>
+      <w:r>
+        <w:fldChar w:fldCharType="begin"/>
+      </w:r>
+      <w:r>
+        <w:instrText xml:space="preserve"> REF _Ref511892255 \r \h </w:instrText>
+      </w:r>
+      <w:r>
+        <w:fldChar w:fldCharType="separate"/>
+      </w:r>
+      <w:r>
+        <w:t>2.2</w:t>
+      </w:r>
+      <w:r>
+        <w:fldChar w:fldCharType="end"/>
+      </w:r>
+      <w:r>
+        <w:t>).</w:t>
+      </w:r>
+    </w:p>
+    <w:p>
+      <w:bookmarkStart w:id="8" w:name="_Hlk530398153"/>
+      <w:bookmarkStart w:id="9" w:name="_GoBack"/>
+      <w:r>
+        <w:t xml:space="preserve">In section </w:t>
+      </w:r>
+      <w:r>
+        <w:fldChar w:fldCharType="begin"/>
+      </w:r>
+      <w:r>
+        <w:instrText xml:space="preserve"> REF _Ref530397720 \r \h </w:instrText>
+      </w:r>
+      <w:r>
+        <w:fldChar w:fldCharType="separate"/>
+      </w:r>
+      <w:r>
+        <w:t>2.4</w:t>
+      </w:r>
+      <w:r>
+        <w:fldChar w:fldCharType="end"/>
+      </w:r>
+      <w:r>
+        <w:t xml:space="preserve">, some files are listed that were not updated but copied from the original CDISCPILOT02 submission package. Users should be aware that the content of these files (typically .pdf files) is likely not consistent with the data in the </w:t>
+      </w:r>
+      <w:proofErr w:type="spellStart"/>
+      <w:r>
+        <w:t>TDF_ADaM</w:t>
+      </w:r>
+      <w:proofErr w:type="spellEnd"/>
+      <w:r>
+        <w:t xml:space="preserve"> datasets because they were created with the original CDISCPILOT02 datasets</w:t>
+      </w:r>
+      <w:proofErr w:type="gramStart"/>
+      <w:r>
+        <w:t xml:space="preserve">. </w:t>
+      </w:r>
+      <w:proofErr w:type="gramEnd"/>
+      <w:r>
+        <w:t>In addition, users need to understand that the location of these files in a subfolder names “</w:t>
+      </w:r>
+      <w:proofErr w:type="spellStart"/>
+      <w:r>
+        <w:t>cdisc_docs</w:t>
+      </w:r>
+      <w:proofErr w:type="spellEnd"/>
+      <w:r>
+        <w:t xml:space="preserve">” does not conform with submission requirements. </w:t>
+      </w:r>
+    </w:p>
+    <w:bookmarkEnd w:id="8"/>
+    <w:bookmarkEnd w:id="9"/>
+    <w:p>
+      <w:r>
+        <w:t xml:space="preserve">Section </w:t>
+      </w:r>
+      <w:r>
+        <w:fldChar w:fldCharType="begin"/>
+      </w:r>
+      <w:r>
+        <w:instrText xml:space="preserve"> REF _Ref486604906 \r \h  \* MERGEFORMAT </w:instrText>
+      </w:r>
+      <w:r>
+        <w:fldChar w:fldCharType="separate"/>
+      </w:r>
+      <w:r>
+        <w:t>3</w:t>
+      </w:r>
+      <w:r>
+        <w:fldChar w:fldCharType="end"/>
+      </w:r>
+      <w:r>
+        <w:t xml:space="preserve"> of this document provides explanations for the Pinnacle 21 findings that are still seen in the report.  Some of these findings cannot be fully addressed because information on how the data was originally collected was not included in the pilot materials.</w:t>
+      </w:r>
+    </w:p>
+    <w:p>
+      <w:r>
+        <w:t xml:space="preserve">Note that this document is not intended to represent </w:t>
+      </w:r>
+      <w:r>
+        <w:t xml:space="preserve">or even resemble </w:t>
+      </w:r>
+      <w:r>
+        <w:t xml:space="preserve">a Study Data Reviewer’s Guide (SDRG). Instead, its purpose is to serve as documentation for the updated test data, and to explain some of the decisions that were made during the update process. </w:t>
+      </w:r>
+      <w:r>
+        <w:t>Similarly</w:t>
+      </w:r>
+      <w:r>
+        <w:t xml:space="preserve">, the </w:t>
+      </w:r>
+      <w:r>
+        <w:t xml:space="preserve">TDF_SDTM </w:t>
+      </w:r>
+      <w:r>
+        <w:t>test data</w:t>
+      </w:r>
+      <w:r>
+        <w:t>sets are</w:t>
+      </w:r>
+      <w:r>
+        <w:t xml:space="preserve"> intended to be used for the development and testing of standard reporting and analysis scripts</w:t>
+      </w:r>
+      <w:r>
+        <w:t xml:space="preserve"> </w:t>
+      </w:r>
+      <w:r>
+        <w:t xml:space="preserve">and </w:t>
+      </w:r>
+      <w:r>
+        <w:t>are</w:t>
+      </w:r>
+      <w:r>
+        <w:t xml:space="preserve"> not meant to represent a complete regulatory submission package.</w:t>
+      </w:r>
+    </w:p>
+    <w:p>
+      <w:pPr>
+        <w:rPr>
+          <w:lang w:eastAsia="x-none"/>
+        </w:rPr>
+      </w:pPr>
+    </w:p>
+    <w:p>
+      <w:pPr>
         <w:pStyle w:val="Heading1"/>
         <w:pageBreakBefore/>
       </w:pPr>
-      <w:bookmarkStart w:id="7" w:name="_Toc525821948"/>
+      <w:bookmarkStart w:id="10" w:name="_Toc525821948"/>
       <w:r>
         <w:lastRenderedPageBreak/>
         <w:t>Specific Comments</w:t>
       </w:r>
-      <w:bookmarkEnd w:id="7"/>
+      <w:bookmarkEnd w:id="10"/>
     </w:p>
     <w:p>
       <w:pPr>
         <w:pStyle w:val="Heading2"/>
       </w:pPr>
-      <w:bookmarkStart w:id="8" w:name="_Ref486606022"/>
-      <w:bookmarkStart w:id="9" w:name="_Toc525821949"/>
+      <w:bookmarkStart w:id="11" w:name="_Ref486606022"/>
+      <w:bookmarkStart w:id="12" w:name="_Toc525821949"/>
       <w:r>
         <w:t>Split datasets</w:t>
       </w:r>
-      <w:bookmarkEnd w:id="8"/>
-      <w:bookmarkEnd w:id="9"/>
+      <w:bookmarkEnd w:id="11"/>
+      <w:bookmarkEnd w:id="12"/>
     </w:p>
     <w:p>
       <w:r>
@@ -1265,16 +1520,16 @@
           <w:lang w:val="en-US"/>
         </w:rPr>
       </w:pPr>
-      <w:bookmarkStart w:id="10" w:name="_Ref511892255"/>
-      <w:bookmarkStart w:id="11" w:name="_Toc525821950"/>
+      <w:bookmarkStart w:id="13" w:name="_Ref511892255"/>
+      <w:bookmarkStart w:id="14" w:name="_Toc525821950"/>
       <w:r>
         <w:rPr>
           <w:lang w:val="en-US"/>
         </w:rPr>
         <w:t>Renamed Datasets</w:t>
       </w:r>
-      <w:bookmarkEnd w:id="10"/>
-      <w:bookmarkEnd w:id="11"/>
+      <w:bookmarkEnd w:id="13"/>
+      <w:bookmarkEnd w:id="14"/>
     </w:p>
     <w:p>
       <w:pPr>
@@ -1511,7 +1766,7 @@
           <w:lang w:val="en-US"/>
         </w:rPr>
       </w:pPr>
-      <w:bookmarkStart w:id="12" w:name="_Toc525821951"/>
+      <w:bookmarkStart w:id="15" w:name="_Toc525821951"/>
       <w:r>
         <w:rPr>
           <w:lang w:val="en-US"/>
@@ -1524,7 +1779,7 @@
         </w:rPr>
         <w:t>Information in define.xml</w:t>
       </w:r>
-      <w:bookmarkEnd w:id="12"/>
+      <w:bookmarkEnd w:id="15"/>
       <w:r>
         <w:rPr>
           <w:lang w:val="en-US"/>
@@ -1726,6 +1981,96 @@
     </w:p>
     <w:p>
       <w:pPr>
+        <w:pStyle w:val="Heading2"/>
+        <w:rPr>
+          <w:lang w:val="en-US"/>
+        </w:rPr>
+      </w:pPr>
+      <w:bookmarkStart w:id="16" w:name="_Ref530397720"/>
+      <w:r>
+        <w:rPr>
+          <w:lang w:val="en-US"/>
+        </w:rPr>
+        <w:lastRenderedPageBreak/>
+        <w:t>CDISCPILOT02 files, that are not updated</w:t>
+      </w:r>
+      <w:bookmarkEnd w:id="16"/>
+    </w:p>
+    <w:p>
+      <w:pPr>
+        <w:rPr>
+          <w:lang w:eastAsia="x-none"/>
+        </w:rPr>
+      </w:pPr>
+      <w:r>
+        <w:rPr>
+          <w:lang w:eastAsia="x-none"/>
+        </w:rPr>
+        <w:t xml:space="preserve">The project team decided that certain files that are included in the CDISCPILOT02 should be included in the </w:t>
+      </w:r>
+      <w:proofErr w:type="spellStart"/>
+      <w:r>
+        <w:rPr>
+          <w:lang w:eastAsia="x-none"/>
+        </w:rPr>
+        <w:t>TDF_ADaM</w:t>
+      </w:r>
+      <w:proofErr w:type="spellEnd"/>
+      <w:r>
+        <w:rPr>
+          <w:lang w:eastAsia="x-none"/>
+        </w:rPr>
+        <w:t xml:space="preserve"> package but do not need to be updated. These files are added to satisfy links in the define.xml but the content of these files might not be consistent with the updated datasets. These files are placed in a subfolder named “</w:t>
+      </w:r>
+      <w:proofErr w:type="spellStart"/>
+      <w:r>
+        <w:rPr>
+          <w:lang w:eastAsia="x-none"/>
+        </w:rPr>
+        <w:t>cdisc_docs</w:t>
+      </w:r>
+      <w:proofErr w:type="spellEnd"/>
+      <w:r>
+        <w:rPr>
+          <w:lang w:eastAsia="x-none"/>
+        </w:rPr>
+        <w:t xml:space="preserve">” and include a </w:t>
+      </w:r>
+      <w:proofErr w:type="spellStart"/>
+      <w:r>
+        <w:rPr>
+          <w:lang w:eastAsia="x-none"/>
+        </w:rPr>
+        <w:t>dataguide</w:t>
+      </w:r>
+      <w:proofErr w:type="spellEnd"/>
+      <w:r>
+        <w:rPr>
+          <w:lang w:eastAsia="x-none"/>
+        </w:rPr>
+        <w:t xml:space="preserve"> </w:t>
+      </w:r>
+      <w:r>
+        <w:rPr>
+          <w:lang w:eastAsia="x-none"/>
+        </w:rPr>
+        <w:t xml:space="preserve">document, the cdiscpilot02 study report, </w:t>
+      </w:r>
+      <w:r>
+        <w:rPr>
+          <w:lang w:eastAsia="x-none"/>
+        </w:rPr>
+        <w:t xml:space="preserve">and </w:t>
+      </w:r>
+      <w:r>
+        <w:rPr>
+          <w:lang w:eastAsia="x-none"/>
+        </w:rPr>
+        <w:t xml:space="preserve">a SAS program. Note that links in these files might be broken because the team decided not to include all documents that are included in the CDISCPILOT02 submission package. </w:t>
+      </w:r>
+    </w:p>
+    <w:p>
+      <w:pPr>
         <w:spacing w:line="240" w:lineRule="auto"/>
         <w:sectPr>
           <w:headerReference w:type="default" r:id="rId11"/>
@@ -1743,50 +2088,50 @@
       <w:pPr>
         <w:pStyle w:val="Heading1"/>
       </w:pPr>
-      <w:bookmarkStart w:id="13" w:name="_Toc340314090"/>
-      <w:bookmarkStart w:id="14" w:name="_Toc340786690"/>
-      <w:bookmarkStart w:id="15" w:name="_Toc395091322"/>
-      <w:bookmarkStart w:id="16" w:name="_Toc395091510"/>
-      <w:bookmarkStart w:id="17" w:name="_Toc409998120"/>
-      <w:bookmarkStart w:id="18" w:name="_Ref486604906"/>
-      <w:bookmarkStart w:id="19" w:name="_Ref486605512"/>
-      <w:bookmarkStart w:id="20" w:name="_Toc525821952"/>
+      <w:bookmarkStart w:id="17" w:name="_Toc340314090"/>
+      <w:bookmarkStart w:id="18" w:name="_Toc340786690"/>
+      <w:bookmarkStart w:id="19" w:name="_Toc395091322"/>
+      <w:bookmarkStart w:id="20" w:name="_Toc395091510"/>
+      <w:bookmarkStart w:id="21" w:name="_Toc409998120"/>
+      <w:bookmarkStart w:id="22" w:name="_Ref486604906"/>
+      <w:bookmarkStart w:id="23" w:name="_Ref486605512"/>
+      <w:bookmarkStart w:id="24" w:name="_Toc525821952"/>
       <w:r>
         <w:lastRenderedPageBreak/>
         <w:t>Data Conformance Summary</w:t>
       </w:r>
-      <w:bookmarkEnd w:id="13"/>
-      <w:bookmarkEnd w:id="14"/>
-      <w:bookmarkEnd w:id="15"/>
-      <w:bookmarkEnd w:id="16"/>
       <w:bookmarkEnd w:id="17"/>
       <w:bookmarkEnd w:id="18"/>
-      <w:r>
-        <w:t xml:space="preserve"> </w:t>
-      </w:r>
-      <w:r>
-        <w:t>–</w:t>
-      </w:r>
-      <w:r>
-        <w:t xml:space="preserve"> </w:t>
-      </w:r>
-      <w:r>
-        <w:rPr>
-          <w:lang w:val="en-US"/>
-        </w:rPr>
-        <w:t>Explanation on Remaining</w:t>
-      </w:r>
-      <w:r>
-        <w:t xml:space="preserve"> Pinnacle 21</w:t>
-      </w:r>
-      <w:r>
-        <w:t xml:space="preserve"> F</w:t>
-      </w:r>
-      <w:r>
-        <w:t>indings</w:t>
-      </w:r>
       <w:bookmarkEnd w:id="19"/>
       <w:bookmarkEnd w:id="20"/>
+      <w:bookmarkEnd w:id="21"/>
+      <w:bookmarkEnd w:id="22"/>
+      <w:r>
+        <w:t xml:space="preserve"> </w:t>
+      </w:r>
+      <w:r>
+        <w:t>–</w:t>
+      </w:r>
+      <w:r>
+        <w:t xml:space="preserve"> </w:t>
+      </w:r>
+      <w:r>
+        <w:rPr>
+          <w:lang w:val="en-US"/>
+        </w:rPr>
+        <w:t>Explanation on Remaining</w:t>
+      </w:r>
+      <w:r>
+        <w:t xml:space="preserve"> Pinnacle 21</w:t>
+      </w:r>
+      <w:r>
+        <w:t xml:space="preserve"> F</w:t>
+      </w:r>
+      <w:r>
+        <w:t>indings</w:t>
+      </w:r>
+      <w:bookmarkEnd w:id="23"/>
+      <w:bookmarkEnd w:id="24"/>
     </w:p>
     <w:p>
       <w:r>
@@ -2880,7 +3225,6 @@
                 <w:sz w:val="20"/>
                 <w:szCs w:val="20"/>
               </w:rPr>
-              <w:lastRenderedPageBreak/>
               <w:t>ADVS</w:t>
             </w:r>
           </w:p>
@@ -3356,73 +3700,39 @@
   <w:p>
     <w:pPr>
       <w:pStyle w:val="Header"/>
-      <w:tabs>
-        <w:tab w:val="clear" w:pos="4680"/>
-        <w:tab w:val="clear" w:pos="9360"/>
-        <w:tab w:val="right" w:pos="12870"/>
-      </w:tabs>
       <w:jc w:val="center"/>
-      <w:rPr>
-        <w:sz w:val="30"/>
-        <w:szCs w:val="30"/>
-      </w:rPr>
     </w:pPr>
     <w:r>
-      <w:rPr>
-        <w:sz w:val="30"/>
-        <w:szCs w:val="30"/>
-      </w:rPr>
-      <w:t>Comments about</w:t>
-    </w:r>
-    <w:r>
-      <w:rPr>
-        <w:sz w:val="30"/>
-        <w:szCs w:val="30"/>
-      </w:rPr>
-      <w:t xml:space="preserve"> CDISCPILOT0</w:t>
-    </w:r>
-    <w:r>
-      <w:rPr>
-        <w:sz w:val="30"/>
-        <w:szCs w:val="30"/>
-      </w:rPr>
-      <w:t xml:space="preserve">2 Updated for </w:t>
+      <w:t xml:space="preserve">Comments about </w:t>
     </w:r>
     <w:proofErr w:type="spellStart"/>
     <w:r>
-      <w:rPr>
-        <w:sz w:val="30"/>
-        <w:szCs w:val="30"/>
-      </w:rPr>
-      <w:t>ADa</w:t>
+      <w:t>TDF_</w:t>
     </w:r>
     <w:r>
-      <w:rPr>
-        <w:sz w:val="30"/>
-        <w:szCs w:val="30"/>
-      </w:rPr>
-      <w:t>MIG</w:t>
+      <w:t>ADaM</w:t>
     </w:r>
     <w:proofErr w:type="spellEnd"/>
     <w:r>
-      <w:rPr>
-        <w:sz w:val="30"/>
-        <w:szCs w:val="30"/>
-      </w:rPr>
-      <w:t xml:space="preserve"> v</w:t>
+      <w:t xml:space="preserve">: </w:t>
+    </w:r>
+    <w:proofErr w:type="spellStart"/>
+    <w:r>
+      <w:t>ADaMIG</w:t>
+    </w:r>
+    <w:proofErr w:type="spellEnd"/>
+    <w:r>
+      <w:t xml:space="preserve"> v1.1</w:t>
     </w:r>
     <w:r>
-      <w:rPr>
-        <w:sz w:val="30"/>
-        <w:szCs w:val="30"/>
-      </w:rPr>
-      <w:t>1.1</w:t>
+      <w:t xml:space="preserve"> </w:t>
     </w:r>
-  </w:p>
-  <w:p>
-    <w:pPr>
-      <w:pStyle w:val="Header"/>
-    </w:pPr>
+    <w:r>
+      <w:t>Test Datasets</w:t>
+    </w:r>
+    <w:r>
+      <w:br/>
+    </w:r>
   </w:p>
 </w:hdr>
 </file>
@@ -3432,7 +3742,7 @@
   <w:abstractNum w:abstractNumId="0" w15:restartNumberingAfterBreak="0">
     <w:nsid w:val="FFFFFF7C"/>
     <w:multiLevelType w:val="singleLevel"/>
-    <w:tmpl w:val="83DE77FC"/>
+    <w:tmpl w:val="AF0E3320"/>
     <w:lvl w:ilvl="0">
       <w:start w:val="1"/>
       <w:numFmt w:val="decimal"/>
@@ -3449,7 +3759,7 @@
   <w:abstractNum w:abstractNumId="1" w15:restartNumberingAfterBreak="0">
     <w:nsid w:val="FFFFFF7D"/>
     <w:multiLevelType w:val="singleLevel"/>
-    <w:tmpl w:val="E56AB014"/>
+    <w:tmpl w:val="25B2A8FE"/>
     <w:lvl w:ilvl="0">
       <w:start w:val="1"/>
       <w:numFmt w:val="decimal"/>
@@ -3466,7 +3776,7 @@
   <w:abstractNum w:abstractNumId="2" w15:restartNumberingAfterBreak="0">
     <w:nsid w:val="FFFFFF7E"/>
     <w:multiLevelType w:val="singleLevel"/>
-    <w:tmpl w:val="07FC8F4C"/>
+    <w:tmpl w:val="B4165124"/>
     <w:lvl w:ilvl="0">
       <w:start w:val="1"/>
       <w:numFmt w:val="decimal"/>
@@ -3483,7 +3793,7 @@
   <w:abstractNum w:abstractNumId="3" w15:restartNumberingAfterBreak="0">
     <w:nsid w:val="FFFFFF7F"/>
     <w:multiLevelType w:val="singleLevel"/>
-    <w:tmpl w:val="5BEC057E"/>
+    <w:tmpl w:val="88AA4954"/>
     <w:lvl w:ilvl="0">
       <w:start w:val="1"/>
       <w:numFmt w:val="decimal"/>
@@ -3500,7 +3810,7 @@
   <w:abstractNum w:abstractNumId="4" w15:restartNumberingAfterBreak="0">
     <w:nsid w:val="FFFFFF80"/>
     <w:multiLevelType w:val="singleLevel"/>
-    <w:tmpl w:val="F112C412"/>
+    <w:tmpl w:val="EF82E7F0"/>
     <w:lvl w:ilvl="0">
       <w:start w:val="1"/>
       <w:numFmt w:val="bullet"/>
@@ -3520,7 +3830,7 @@
   <w:abstractNum w:abstractNumId="5" w15:restartNumberingAfterBreak="0">
     <w:nsid w:val="FFFFFF81"/>
     <w:multiLevelType w:val="singleLevel"/>
-    <w:tmpl w:val="A2369224"/>
+    <w:tmpl w:val="44FC0B9E"/>
     <w:lvl w:ilvl="0">
       <w:start w:val="1"/>
       <w:numFmt w:val="bullet"/>
@@ -3540,7 +3850,7 @@
   <w:abstractNum w:abstractNumId="6" w15:restartNumberingAfterBreak="0">
     <w:nsid w:val="FFFFFF82"/>
     <w:multiLevelType w:val="singleLevel"/>
-    <w:tmpl w:val="A5C02082"/>
+    <w:tmpl w:val="78C6ADD4"/>
     <w:lvl w:ilvl="0">
       <w:start w:val="1"/>
       <w:numFmt w:val="bullet"/>
@@ -3560,7 +3870,7 @@
   <w:abstractNum w:abstractNumId="7" w15:restartNumberingAfterBreak="0">
     <w:nsid w:val="FFFFFF83"/>
     <w:multiLevelType w:val="singleLevel"/>
-    <w:tmpl w:val="DC10CC06"/>
+    <w:tmpl w:val="4ACAB994"/>
     <w:lvl w:ilvl="0">
       <w:start w:val="1"/>
       <w:numFmt w:val="bullet"/>
@@ -4058,7 +4368,7 @@
     <w:lsdException w:name="Table Web 2" w:semiHidden="1" w:unhideWhenUsed="1"/>
     <w:lsdException w:name="Table Web 3" w:semiHidden="1" w:unhideWhenUsed="1"/>
     <w:lsdException w:name="Balloon Text" w:semiHidden="1" w:unhideWhenUsed="1"/>
-    <w:lsdException w:name="Table Grid" w:semiHidden="1" w:uiPriority="39" w:unhideWhenUsed="1"/>
+    <w:lsdException w:name="Table Grid" w:uiPriority="39"/>
     <w:lsdException w:name="Table Theme" w:semiHidden="1" w:unhideWhenUsed="1"/>
     <w:lsdException w:name="Placeholder Text" w:semiHidden="1"/>
     <w:lsdException w:name="No Spacing" w:uiPriority="1" w:qFormat="1"/>
@@ -5124,6 +5434,20 @@
       <w:u w:val="single"/>
     </w:rPr>
   </w:style>
+  <w:style w:type="paragraph" w:styleId="ListBullet2">
+    <w:name w:val="List Bullet 2"/>
+    <w:basedOn w:val="Normal"/>
+    <w:uiPriority w:val="99"/>
+    <w:unhideWhenUsed/>
+    <w:rsid w:val="00D7548B"/>
+    <w:pPr>
+      <w:tabs>
+        <w:tab w:val="num" w:pos="720"/>
+      </w:tabs>
+      <w:ind w:left="720" w:hanging="360"/>
+      <w:contextualSpacing/>
+    </w:pPr>
+  </w:style>
 </w:styles>
 </file>
 
@@ -5427,7 +5751,7 @@
 </file>
 
 <file path=customXml/itemProps1.xml><?xml version="1.0" encoding="utf-8"?>
-<ds:datastoreItem xmlns:ds="http://schemas.openxmlformats.org/officeDocument/2006/customXml" ds:itemID="{20089D9D-FF3B-4E13-8865-3DF54793B578}">
+<ds:datastoreItem xmlns:ds="http://schemas.openxmlformats.org/officeDocument/2006/customXml" ds:itemID="{28C2F4AF-B9C3-44DB-AF71-C535EDCE2EE5}">
   <ds:schemaRefs>
     <ds:schemaRef ds:uri="http://schemas.openxmlformats.org/officeDocument/2006/bibliography"/>
   </ds:schemaRefs>

</xml_diff>